<commit_message>
corrigindo bug nas opcoes da enquete
</commit_message>
<xml_diff>
--- a/Desenvolvedor - Teste.docx
+++ b/Desenvolvedor - Teste.docx
@@ -269,13 +269,7 @@
         <w:rPr>
           <w:color w:val="222222"/>
         </w:rPr>
-        <w:t>, é obrigatór</w:t>
-      </w:r>
-      <w:r>
-        <w:rPr>
-          <w:color w:val="222222"/>
-        </w:rPr>
-        <w:t>io mínimo 3 opções.</w:t>
+        <w:t>, é obrigatório mínimo 3 opções.</w:t>
       </w:r>
     </w:p>
     <w:p>
@@ -305,38 +299,20 @@
         <w:shd w:val="clear" w:color="auto" w:fill="FFFFFF"/>
         <w:ind w:firstLine="720"/>
         <w:rPr>
-          <w:color w:val="222222"/>
-        </w:rPr>
-      </w:pPr>
-      <w:r>
-        <w:rPr>
-          <w:color w:val="222222"/>
-        </w:rPr>
-        <w:t xml:space="preserve">- Listar todas as enquetes cadastradas no banco </w:t>
-      </w:r>
-      <w:r>
-        <w:rPr>
-          <w:color w:val="FF0000"/>
-        </w:rPr>
-        <w:t>com o título e data de início e término</w:t>
-      </w:r>
-      <w:r>
-        <w:rPr>
-          <w:color w:val="222222"/>
-        </w:rPr>
-        <w:t xml:space="preserve">, apresentar todas as enquetes, não </w:t>
-      </w:r>
-      <w:r>
-        <w:rPr>
-          <w:color w:val="FF0000"/>
-        </w:rPr>
-        <w:t>iniciadas/em andamento/finalizadas</w:t>
-      </w:r>
-      <w:r>
-        <w:rPr>
-          <w:color w:val="222222"/>
-        </w:rPr>
-        <w:t>.</w:t>
+          <w:color w:val="000000" w:themeColor="text1"/>
+        </w:rPr>
+      </w:pPr>
+      <w:r>
+        <w:rPr>
+          <w:color w:val="222222"/>
+        </w:rPr>
+        <w:t>-</w:t>
+      </w:r>
+      <w:r>
+        <w:rPr>
+          <w:color w:val="000000" w:themeColor="text1"/>
+        </w:rPr>
+        <w:t xml:space="preserve"> Listar todas as enquetes cadastradas no banco com o título e data de início e término, apresentar todas as enquetes, não iniciadas/em andamento/finalizadas.</w:t>
       </w:r>
     </w:p>
     <w:p>
@@ -344,20 +320,14 @@
         <w:shd w:val="clear" w:color="auto" w:fill="FFFFFF"/>
         <w:ind w:firstLine="720"/>
         <w:rPr>
-          <w:color w:val="222222"/>
-        </w:rPr>
-      </w:pPr>
-      <w:r>
-        <w:rPr>
-          <w:color w:val="222222"/>
-        </w:rPr>
-        <w:t>- Criar tela de apresentar a enquete com opções de r</w:t>
-      </w:r>
-      <w:r>
-        <w:rPr>
-          <w:color w:val="222222"/>
-        </w:rPr>
-        <w:t>esposta, com a data de início e término. Essa tela deve obedecer:</w:t>
+          <w:color w:val="000000" w:themeColor="text1"/>
+        </w:rPr>
+      </w:pPr>
+      <w:r>
+        <w:rPr>
+          <w:color w:val="000000" w:themeColor="text1"/>
+        </w:rPr>
+        <w:t>- Criar tela de apresentar a enquete com opções de resposta, com a data de início e término. Essa tela deve obedecer:</w:t>
       </w:r>
     </w:p>
     <w:p>
@@ -365,12 +335,12 @@
         <w:shd w:val="clear" w:color="auto" w:fill="FFFFFF"/>
         <w:ind w:firstLine="720"/>
         <w:rPr>
-          <w:color w:val="222222"/>
-        </w:rPr>
-      </w:pPr>
-      <w:r>
-        <w:rPr>
-          <w:color w:val="222222"/>
+          <w:color w:val="000000" w:themeColor="text1"/>
+        </w:rPr>
+      </w:pPr>
+      <w:r>
+        <w:rPr>
+          <w:color w:val="000000" w:themeColor="text1"/>
         </w:rPr>
         <w:t>- Ao lado de cada opção, apresentar os números de votação total do lado de cada opção.</w:t>
       </w:r>
@@ -380,26 +350,14 @@
         <w:shd w:val="clear" w:color="auto" w:fill="FFFFFF"/>
         <w:ind w:firstLine="720"/>
         <w:rPr>
-          <w:color w:val="222222"/>
-        </w:rPr>
-      </w:pPr>
-      <w:r>
-        <w:rPr>
-          <w:color w:val="222222"/>
-        </w:rPr>
-        <w:t xml:space="preserve">- </w:t>
-      </w:r>
-      <w:r>
-        <w:rPr>
-          <w:color w:val="FF0000"/>
-        </w:rPr>
-        <w:t>Se a enquete não estiver ativa entre data/hora início e data/hora fim, as opções e o botão de votar d</w:t>
-      </w:r>
-      <w:r>
-        <w:rPr>
-          <w:color w:val="FF0000"/>
-        </w:rPr>
-        <w:t>eve estar desabilitado.</w:t>
+          <w:color w:val="000000" w:themeColor="text1"/>
+        </w:rPr>
+      </w:pPr>
+      <w:r>
+        <w:rPr>
+          <w:color w:val="000000" w:themeColor="text1"/>
+        </w:rPr>
+        <w:t>- Se a enquete não estiver ativa entre data/hora início e data/hora fim, as opções e o botão de votar deve estar desabilitado.</w:t>
       </w:r>
     </w:p>
     <w:p>
@@ -407,32 +365,26 @@
         <w:shd w:val="clear" w:color="auto" w:fill="FFFFFF"/>
         <w:ind w:firstLine="720"/>
         <w:rPr>
-          <w:color w:val="222222"/>
-        </w:rPr>
-      </w:pPr>
-      <w:r>
-        <w:rPr>
-          <w:color w:val="222222"/>
-        </w:rPr>
-        <w:t xml:space="preserve">- </w:t>
-      </w:r>
-      <w:r>
-        <w:rPr>
-          <w:color w:val="FF0000"/>
-        </w:rPr>
-        <w:t>* Os números de resultados devem ser apresentados sempre que houver novo voto (</w:t>
+          <w:color w:val="000000" w:themeColor="text1"/>
+        </w:rPr>
+      </w:pPr>
+      <w:r>
+        <w:rPr>
+          <w:color w:val="000000" w:themeColor="text1"/>
+        </w:rPr>
+        <w:t>- * Os números de resultados devem ser apresentados sempre que houver novo voto (</w:t>
       </w:r>
       <w:proofErr w:type="spellStart"/>
       <w:r>
         <w:rPr>
-          <w:color w:val="FF0000"/>
+          <w:color w:val="000000" w:themeColor="text1"/>
         </w:rPr>
         <w:t>realtime</w:t>
       </w:r>
       <w:proofErr w:type="spellEnd"/>
       <w:r>
         <w:rPr>
-          <w:color w:val="FF0000"/>
+          <w:color w:val="000000" w:themeColor="text1"/>
         </w:rPr>
         <w:t xml:space="preserve">) </w:t>
       </w:r>
@@ -462,12 +414,12 @@
           <w:numId w:val="3"/>
         </w:numPr>
         <w:rPr>
-          <w:color w:val="FF0000"/>
-        </w:rPr>
-      </w:pPr>
-      <w:r>
-        <w:rPr>
-          <w:color w:val="FF0000"/>
+          <w:color w:val="000000" w:themeColor="text1"/>
+        </w:rPr>
+      </w:pPr>
+      <w:r>
+        <w:rPr>
+          <w:color w:val="000000" w:themeColor="text1"/>
         </w:rPr>
         <w:t>Formulário responsivo.</w:t>
       </w:r>
@@ -575,7 +527,7 @@
       <w:lvlText w:val="-"/>
       <w:lvlJc w:val="left"/>
       <w:pPr>
-        <w:ind w:left="720" w:hanging="360"/>
+        <w:ind w:left="928" w:hanging="360"/>
       </w:pPr>
       <w:rPr>
         <w:u w:val="none"/>
@@ -587,7 +539,7 @@
       <w:lvlText w:val="-"/>
       <w:lvlJc w:val="left"/>
       <w:pPr>
-        <w:ind w:left="1440" w:hanging="360"/>
+        <w:ind w:left="1648" w:hanging="360"/>
       </w:pPr>
       <w:rPr>
         <w:u w:val="none"/>
@@ -599,7 +551,7 @@
       <w:lvlText w:val="-"/>
       <w:lvlJc w:val="left"/>
       <w:pPr>
-        <w:ind w:left="2160" w:hanging="360"/>
+        <w:ind w:left="2368" w:hanging="360"/>
       </w:pPr>
       <w:rPr>
         <w:u w:val="none"/>
@@ -611,7 +563,7 @@
       <w:lvlText w:val="-"/>
       <w:lvlJc w:val="left"/>
       <w:pPr>
-        <w:ind w:left="2880" w:hanging="360"/>
+        <w:ind w:left="3088" w:hanging="360"/>
       </w:pPr>
       <w:rPr>
         <w:u w:val="none"/>
@@ -623,7 +575,7 @@
       <w:lvlText w:val="-"/>
       <w:lvlJc w:val="left"/>
       <w:pPr>
-        <w:ind w:left="3600" w:hanging="360"/>
+        <w:ind w:left="3808" w:hanging="360"/>
       </w:pPr>
       <w:rPr>
         <w:u w:val="none"/>
@@ -635,7 +587,7 @@
       <w:lvlText w:val="-"/>
       <w:lvlJc w:val="left"/>
       <w:pPr>
-        <w:ind w:left="4320" w:hanging="360"/>
+        <w:ind w:left="4528" w:hanging="360"/>
       </w:pPr>
       <w:rPr>
         <w:u w:val="none"/>
@@ -647,7 +599,7 @@
       <w:lvlText w:val="-"/>
       <w:lvlJc w:val="left"/>
       <w:pPr>
-        <w:ind w:left="5040" w:hanging="360"/>
+        <w:ind w:left="5248" w:hanging="360"/>
       </w:pPr>
       <w:rPr>
         <w:u w:val="none"/>
@@ -659,7 +611,7 @@
       <w:lvlText w:val="-"/>
       <w:lvlJc w:val="left"/>
       <w:pPr>
-        <w:ind w:left="5760" w:hanging="360"/>
+        <w:ind w:left="5968" w:hanging="360"/>
       </w:pPr>
       <w:rPr>
         <w:u w:val="none"/>
@@ -671,7 +623,7 @@
       <w:lvlText w:val="-"/>
       <w:lvlJc w:val="left"/>
       <w:pPr>
-        <w:ind w:left="6480" w:hanging="360"/>
+        <w:ind w:left="6688" w:hanging="360"/>
       </w:pPr>
       <w:rPr>
         <w:u w:val="none"/>

</xml_diff>